<commit_message>
menyelesaikan latihan single linked list di word dan di file py
</commit_message>
<xml_diff>
--- a/Linked List.docx
+++ b/Linked List.docx
@@ -380,6 +380,7 @@
       <w:r>
         <w:rPr>
           <w:rFonts w:ascii="Times New Roman" w:hAnsi="Times New Roman" w:cs="Times New Roman"/>
+          <w:noProof/>
         </w:rPr>
         <w:drawing>
           <wp:inline distT="0" distB="0" distL="0" distR="0" wp14:anchorId="429CB5D7" wp14:editId="135EB80B">
@@ -495,6 +496,7 @@
       <w:r>
         <w:rPr>
           <w:rFonts w:ascii="Times New Roman" w:hAnsi="Times New Roman" w:cs="Times New Roman"/>
+          <w:noProof/>
         </w:rPr>
         <w:drawing>
           <wp:anchor distT="0" distB="0" distL="114300" distR="114300" simplePos="0" relativeHeight="251659264" behindDoc="0" locked="0" layoutInCell="1" allowOverlap="1" wp14:anchorId="6A69C32E">
@@ -701,6 +703,7 @@
       <w:r>
         <w:rPr>
           <w:rFonts w:ascii="Times New Roman" w:hAnsi="Times New Roman" w:cs="Times New Roman"/>
+          <w:noProof/>
         </w:rPr>
         <w:drawing>
           <wp:anchor distT="0" distB="0" distL="114300" distR="114300" simplePos="0" relativeHeight="251660288" behindDoc="0" locked="0" layoutInCell="1" allowOverlap="1" wp14:anchorId="35DFB1FF">
@@ -809,6 +812,7 @@
           <w:rFonts w:ascii="Times New Roman" w:hAnsi="Times New Roman" w:cs="Times New Roman"/>
           <w:b/>
           <w:bCs/>
+          <w:noProof/>
         </w:rPr>
         <w:drawing>
           <wp:anchor distT="0" distB="0" distL="114300" distR="114300" simplePos="0" relativeHeight="251661312" behindDoc="0" locked="0" layoutInCell="1" allowOverlap="1" wp14:anchorId="44B867EE">
@@ -875,8 +879,20 @@
         <w:t>insert_at_beginning(data)</w:t>
       </w:r>
     </w:p>
-    <w:p/>
-    <w:p/>
+    <w:p>
+      <w:pPr>
+        <w:rPr>
+          <w:rFonts w:ascii="Times New Roman" w:hAnsi="Times New Roman" w:cs="Times New Roman"/>
+        </w:rPr>
+      </w:pPr>
+    </w:p>
+    <w:p>
+      <w:pPr>
+        <w:rPr>
+          <w:rFonts w:ascii="Times New Roman" w:hAnsi="Times New Roman" w:cs="Times New Roman"/>
+        </w:rPr>
+      </w:pPr>
+    </w:p>
     <w:p>
       <w:pPr>
         <w:rPr>
@@ -930,27 +946,1028 @@
     </w:p>
     <w:p>
       <w:pPr>
+        <w:pStyle w:val="ListParagraph"/>
+        <w:numPr>
+          <w:ilvl w:val="0"/>
+          <w:numId w:val="4"/>
+        </w:numPr>
         <w:tabs>
           <w:tab w:val="left" w:pos="1713"/>
           <w:tab w:val="left" w:pos="6835"/>
         </w:tabs>
-      </w:pPr>
-      <w:r>
+        <w:rPr>
+          <w:rFonts w:ascii="Times New Roman" w:hAnsi="Times New Roman" w:cs="Times New Roman"/>
+          <w:b/>
+          <w:bCs/>
+        </w:rPr>
+      </w:pPr>
+      <w:r>
+        <w:rPr>
+          <w:rFonts w:ascii="Times New Roman" w:hAnsi="Times New Roman" w:cs="Times New Roman"/>
+          <w:b/>
+          <w:bCs/>
+        </w:rPr>
+        <w:drawing>
+          <wp:anchor distT="0" distB="0" distL="114300" distR="114300" simplePos="0" relativeHeight="251662336" behindDoc="0" locked="0" layoutInCell="1" allowOverlap="1" wp14:anchorId="3FD8F912">
+            <wp:simplePos x="0" y="0"/>
+            <wp:positionH relativeFrom="column">
+              <wp:posOffset>688694</wp:posOffset>
+            </wp:positionH>
+            <wp:positionV relativeFrom="paragraph">
+              <wp:posOffset>214694</wp:posOffset>
+            </wp:positionV>
+            <wp:extent cx="3009265" cy="1091857"/>
+            <wp:effectExtent l="0" t="0" r="635" b="0"/>
+            <wp:wrapNone/>
+            <wp:docPr id="1805387074" name="Picture 1"/>
+            <wp:cNvGraphicFramePr>
+              <a:graphicFrameLocks xmlns:a="http://schemas.openxmlformats.org/drawingml/2006/main" noChangeAspect="1"/>
+            </wp:cNvGraphicFramePr>
+            <a:graphic xmlns:a="http://schemas.openxmlformats.org/drawingml/2006/main">
+              <a:graphicData uri="http://schemas.openxmlformats.org/drawingml/2006/picture">
+                <pic:pic xmlns:pic="http://schemas.openxmlformats.org/drawingml/2006/picture">
+                  <pic:nvPicPr>
+                    <pic:cNvPr id="1805387074" name=""/>
+                    <pic:cNvPicPr/>
+                  </pic:nvPicPr>
+                  <pic:blipFill>
+                    <a:blip r:embed="rId14">
+                      <a:extLst>
+                        <a:ext uri="{28A0092B-C50C-407E-A947-70E740481C1C}">
+                          <a14:useLocalDpi xmlns:a14="http://schemas.microsoft.com/office/drawing/2010/main" val="0"/>
+                        </a:ext>
+                      </a:extLst>
+                    </a:blip>
+                    <a:stretch>
+                      <a:fillRect/>
+                    </a:stretch>
+                  </pic:blipFill>
+                  <pic:spPr>
+                    <a:xfrm>
+                      <a:off x="0" y="0"/>
+                      <a:ext cx="3026920" cy="1098263"/>
+                    </a:xfrm>
+                    <a:prstGeom prst="rect">
+                      <a:avLst/>
+                    </a:prstGeom>
+                  </pic:spPr>
+                </pic:pic>
+              </a:graphicData>
+            </a:graphic>
+            <wp14:sizeRelH relativeFrom="page">
+              <wp14:pctWidth>0</wp14:pctWidth>
+            </wp14:sizeRelH>
+            <wp14:sizeRelV relativeFrom="page">
+              <wp14:pctHeight>0</wp14:pctHeight>
+            </wp14:sizeRelV>
+          </wp:anchor>
+        </w:drawing>
+      </w:r>
+      <w:r>
+        <w:rPr>
+          <w:rFonts w:ascii="Times New Roman" w:hAnsi="Times New Roman" w:cs="Times New Roman"/>
+          <w:b/>
+          <w:bCs/>
+        </w:rPr>
+        <w:t>Insert_after(pos, data)</w:t>
+      </w:r>
+    </w:p>
+    <w:p>
+      <w:pPr>
+        <w:pStyle w:val="ListParagraph"/>
+        <w:tabs>
+          <w:tab w:val="left" w:pos="1713"/>
+          <w:tab w:val="left" w:pos="6835"/>
+        </w:tabs>
+        <w:ind w:left="1080"/>
+        <w:rPr>
+          <w:rFonts w:ascii="Times New Roman" w:hAnsi="Times New Roman" w:cs="Times New Roman"/>
+        </w:rPr>
+      </w:pPr>
+    </w:p>
+    <w:p>
+      <w:pPr>
+        <w:tabs>
+          <w:tab w:val="left" w:pos="6835"/>
+        </w:tabs>
+        <w:rPr>
+          <w:rFonts w:ascii="Times New Roman" w:hAnsi="Times New Roman" w:cs="Times New Roman"/>
+        </w:rPr>
+      </w:pPr>
+      <w:r>
+        <w:rPr>
+          <w:rFonts w:ascii="Times New Roman" w:hAnsi="Times New Roman" w:cs="Times New Roman"/>
+        </w:rPr>
         <w:tab/>
       </w:r>
     </w:p>
     <w:p>
       <w:pPr>
-        <w:tabs>
-          <w:tab w:val="left" w:pos="6835"/>
-        </w:tabs>
-      </w:pPr>
-      <w:r>
+        <w:rPr>
+          <w:rFonts w:ascii="Times New Roman" w:hAnsi="Times New Roman" w:cs="Times New Roman"/>
+        </w:rPr>
+      </w:pPr>
+    </w:p>
+    <w:p>
+      <w:pPr>
+        <w:rPr>
+          <w:rFonts w:ascii="Times New Roman" w:hAnsi="Times New Roman" w:cs="Times New Roman"/>
+        </w:rPr>
+      </w:pPr>
+    </w:p>
+    <w:p>
+      <w:pPr>
+        <w:pStyle w:val="ListParagraph"/>
+        <w:numPr>
+          <w:ilvl w:val="0"/>
+          <w:numId w:val="6"/>
+        </w:numPr>
+        <w:tabs>
+          <w:tab w:val="left" w:pos="2415"/>
+        </w:tabs>
+        <w:rPr>
+          <w:rFonts w:ascii="Times New Roman" w:hAnsi="Times New Roman" w:cs="Times New Roman"/>
+        </w:rPr>
+      </w:pPr>
+      <w:r>
+        <w:rPr>
+          <w:rFonts w:ascii="Times New Roman" w:hAnsi="Times New Roman" w:cs="Times New Roman"/>
+        </w:rPr>
+        <w:t xml:space="preserve">Menambahkan node </w:t>
+      </w:r>
+      <w:r>
+        <w:rPr>
+          <w:rFonts w:ascii="Times New Roman" w:hAnsi="Times New Roman" w:cs="Times New Roman"/>
+          <w:b/>
+          <w:bCs/>
+        </w:rPr>
+        <w:t>setelah node tertentu</w:t>
+      </w:r>
+      <w:r>
+        <w:rPr>
+          <w:rFonts w:ascii="Times New Roman" w:hAnsi="Times New Roman" w:cs="Times New Roman"/>
+        </w:rPr>
+        <w:t xml:space="preserve"> (berdasarkan nilai pos).</w:t>
+      </w:r>
+    </w:p>
+    <w:p>
+      <w:pPr>
+        <w:pStyle w:val="ListParagraph"/>
+        <w:numPr>
+          <w:ilvl w:val="0"/>
+          <w:numId w:val="6"/>
+        </w:numPr>
+        <w:tabs>
+          <w:tab w:val="left" w:pos="2415"/>
+        </w:tabs>
+        <w:rPr>
+          <w:rFonts w:ascii="Times New Roman" w:hAnsi="Times New Roman" w:cs="Times New Roman"/>
+        </w:rPr>
+      </w:pPr>
+      <w:r>
+        <w:rPr>
+          <w:rFonts w:ascii="Times New Roman" w:hAnsi="Times New Roman" w:cs="Times New Roman"/>
+        </w:rPr>
+        <w:t>Jika nilai pos ditemukan, node baru disisipkan setelahnya.</w:t>
+      </w:r>
+    </w:p>
+    <w:p>
+      <w:pPr>
+        <w:tabs>
+          <w:tab w:val="left" w:pos="2415"/>
+        </w:tabs>
+        <w:rPr>
+          <w:rFonts w:ascii="Times New Roman" w:hAnsi="Times New Roman" w:cs="Times New Roman"/>
+        </w:rPr>
+      </w:pPr>
+    </w:p>
+    <w:p>
+      <w:pPr>
+        <w:tabs>
+          <w:tab w:val="left" w:pos="2415"/>
+        </w:tabs>
+        <w:rPr>
+          <w:rFonts w:ascii="Times New Roman" w:hAnsi="Times New Roman" w:cs="Times New Roman"/>
+        </w:rPr>
+      </w:pPr>
+    </w:p>
+    <w:p>
+      <w:pPr>
+        <w:tabs>
+          <w:tab w:val="left" w:pos="2415"/>
+        </w:tabs>
+        <w:rPr>
+          <w:rFonts w:ascii="Times New Roman" w:hAnsi="Times New Roman" w:cs="Times New Roman"/>
+        </w:rPr>
+      </w:pPr>
+    </w:p>
+    <w:p>
+      <w:pPr>
+        <w:pStyle w:val="ListParagraph"/>
+        <w:numPr>
+          <w:ilvl w:val="0"/>
+          <w:numId w:val="4"/>
+        </w:numPr>
+        <w:tabs>
+          <w:tab w:val="left" w:pos="2415"/>
+        </w:tabs>
+        <w:rPr>
+          <w:rFonts w:ascii="Times New Roman" w:hAnsi="Times New Roman" w:cs="Times New Roman"/>
+          <w:b/>
+          <w:bCs/>
+        </w:rPr>
+      </w:pPr>
+      <w:r>
+        <w:rPr>
+          <w:rFonts w:ascii="Times New Roman" w:hAnsi="Times New Roman" w:cs="Times New Roman"/>
+          <w:b/>
+          <w:bCs/>
+        </w:rPr>
+        <w:lastRenderedPageBreak/>
+        <w:t>delete(data)</w:t>
+      </w:r>
+    </w:p>
+    <w:p>
+      <w:pPr>
+        <w:pStyle w:val="ListParagraph"/>
+        <w:tabs>
+          <w:tab w:val="left" w:pos="2415"/>
+        </w:tabs>
+        <w:ind w:left="1080"/>
+        <w:rPr>
+          <w:rFonts w:ascii="Times New Roman" w:hAnsi="Times New Roman" w:cs="Times New Roman"/>
+        </w:rPr>
+      </w:pPr>
+      <w:r>
+        <w:rPr>
+          <w:rFonts w:ascii="Times New Roman" w:hAnsi="Times New Roman" w:cs="Times New Roman"/>
+        </w:rPr>
+        <w:drawing>
+          <wp:anchor distT="0" distB="0" distL="114300" distR="114300" simplePos="0" relativeHeight="251663360" behindDoc="0" locked="0" layoutInCell="1" allowOverlap="1" wp14:anchorId="57C80BF7">
+            <wp:simplePos x="0" y="0"/>
+            <wp:positionH relativeFrom="column">
+              <wp:posOffset>685808</wp:posOffset>
+            </wp:positionH>
+            <wp:positionV relativeFrom="paragraph">
+              <wp:posOffset>49225</wp:posOffset>
+            </wp:positionV>
+            <wp:extent cx="2482215" cy="1007110"/>
+            <wp:effectExtent l="0" t="0" r="0" b="2540"/>
+            <wp:wrapNone/>
+            <wp:docPr id="671936495" name="Picture 1"/>
+            <wp:cNvGraphicFramePr>
+              <a:graphicFrameLocks xmlns:a="http://schemas.openxmlformats.org/drawingml/2006/main" noChangeAspect="1"/>
+            </wp:cNvGraphicFramePr>
+            <a:graphic xmlns:a="http://schemas.openxmlformats.org/drawingml/2006/main">
+              <a:graphicData uri="http://schemas.openxmlformats.org/drawingml/2006/picture">
+                <pic:pic xmlns:pic="http://schemas.openxmlformats.org/drawingml/2006/picture">
+                  <pic:nvPicPr>
+                    <pic:cNvPr id="671936495" name=""/>
+                    <pic:cNvPicPr/>
+                  </pic:nvPicPr>
+                  <pic:blipFill>
+                    <a:blip r:embed="rId15">
+                      <a:extLst>
+                        <a:ext uri="{28A0092B-C50C-407E-A947-70E740481C1C}">
+                          <a14:useLocalDpi xmlns:a14="http://schemas.microsoft.com/office/drawing/2010/main" val="0"/>
+                        </a:ext>
+                      </a:extLst>
+                    </a:blip>
+                    <a:stretch>
+                      <a:fillRect/>
+                    </a:stretch>
+                  </pic:blipFill>
+                  <pic:spPr>
+                    <a:xfrm>
+                      <a:off x="0" y="0"/>
+                      <a:ext cx="2482215" cy="1007110"/>
+                    </a:xfrm>
+                    <a:prstGeom prst="rect">
+                      <a:avLst/>
+                    </a:prstGeom>
+                  </pic:spPr>
+                </pic:pic>
+              </a:graphicData>
+            </a:graphic>
+            <wp14:sizeRelH relativeFrom="page">
+              <wp14:pctWidth>0</wp14:pctWidth>
+            </wp14:sizeRelH>
+            <wp14:sizeRelV relativeFrom="page">
+              <wp14:pctHeight>0</wp14:pctHeight>
+            </wp14:sizeRelV>
+          </wp:anchor>
+        </w:drawing>
+      </w:r>
+    </w:p>
+    <w:p>
+      <w:pPr>
+        <w:tabs>
+          <w:tab w:val="left" w:pos="2415"/>
+        </w:tabs>
+        <w:rPr>
+          <w:rFonts w:ascii="Times New Roman" w:hAnsi="Times New Roman" w:cs="Times New Roman"/>
+        </w:rPr>
+      </w:pPr>
+    </w:p>
+    <w:p>
+      <w:pPr>
+        <w:rPr>
+          <w:rFonts w:ascii="Times New Roman" w:hAnsi="Times New Roman" w:cs="Times New Roman"/>
+        </w:rPr>
+      </w:pPr>
+    </w:p>
+    <w:p>
+      <w:pPr>
+        <w:tabs>
+          <w:tab w:val="left" w:pos="1349"/>
+        </w:tabs>
+        <w:rPr>
+          <w:rFonts w:ascii="Times New Roman" w:hAnsi="Times New Roman" w:cs="Times New Roman"/>
+        </w:rPr>
+      </w:pPr>
+      <w:r>
+        <w:rPr>
+          <w:rFonts w:ascii="Times New Roman" w:hAnsi="Times New Roman" w:cs="Times New Roman"/>
+        </w:rPr>
         <w:tab/>
       </w:r>
     </w:p>
+    <w:p>
+      <w:pPr>
+        <w:pStyle w:val="ListParagraph"/>
+        <w:numPr>
+          <w:ilvl w:val="0"/>
+          <w:numId w:val="6"/>
+        </w:numPr>
+        <w:tabs>
+          <w:tab w:val="left" w:pos="1349"/>
+        </w:tabs>
+        <w:rPr>
+          <w:rFonts w:ascii="Times New Roman" w:hAnsi="Times New Roman" w:cs="Times New Roman"/>
+        </w:rPr>
+      </w:pPr>
+      <w:r>
+        <w:rPr>
+          <w:rFonts w:ascii="Times New Roman" w:hAnsi="Times New Roman" w:cs="Times New Roman"/>
+        </w:rPr>
+        <w:t>Menghapus node dengan nilai tertentu.</w:t>
+      </w:r>
+    </w:p>
+    <w:p>
+      <w:pPr>
+        <w:pStyle w:val="ListParagraph"/>
+        <w:numPr>
+          <w:ilvl w:val="0"/>
+          <w:numId w:val="6"/>
+        </w:numPr>
+        <w:tabs>
+          <w:tab w:val="left" w:pos="1349"/>
+        </w:tabs>
+        <w:rPr>
+          <w:rFonts w:ascii="Times New Roman" w:hAnsi="Times New Roman" w:cs="Times New Roman"/>
+        </w:rPr>
+      </w:pPr>
+      <w:r>
+        <w:rPr>
+          <w:rFonts w:ascii="Times New Roman" w:hAnsi="Times New Roman" w:cs="Times New Roman"/>
+        </w:rPr>
+        <w:t>Jika nilai ada di head, maka head langsung diganti.</w:t>
+      </w:r>
+    </w:p>
+    <w:p>
+      <w:pPr>
+        <w:pStyle w:val="ListParagraph"/>
+        <w:numPr>
+          <w:ilvl w:val="0"/>
+          <w:numId w:val="6"/>
+        </w:numPr>
+        <w:tabs>
+          <w:tab w:val="left" w:pos="1349"/>
+        </w:tabs>
+        <w:rPr>
+          <w:rFonts w:ascii="Times New Roman" w:hAnsi="Times New Roman" w:cs="Times New Roman"/>
+        </w:rPr>
+      </w:pPr>
+      <w:r>
+        <w:rPr>
+          <w:rFonts w:ascii="Times New Roman" w:hAnsi="Times New Roman" w:cs="Times New Roman"/>
+        </w:rPr>
+        <w:t>Jika nilai ada di tengah atau akhir, sambungan node diubah agar node tersebut dilewati.</w:t>
+      </w:r>
+    </w:p>
+    <w:p>
+      <w:pPr>
+        <w:pStyle w:val="ListParagraph"/>
+        <w:numPr>
+          <w:ilvl w:val="0"/>
+          <w:numId w:val="4"/>
+        </w:numPr>
+        <w:tabs>
+          <w:tab w:val="left" w:pos="1349"/>
+        </w:tabs>
+        <w:rPr>
+          <w:rFonts w:ascii="Times New Roman" w:hAnsi="Times New Roman" w:cs="Times New Roman"/>
+        </w:rPr>
+      </w:pPr>
+      <w:r>
+        <w:rPr>
+          <w:rFonts w:ascii="Times New Roman" w:hAnsi="Times New Roman" w:cs="Times New Roman"/>
+        </w:rPr>
+        <w:drawing>
+          <wp:anchor distT="0" distB="0" distL="114300" distR="114300" simplePos="0" relativeHeight="251664384" behindDoc="0" locked="0" layoutInCell="1" allowOverlap="1" wp14:anchorId="09DE1D92">
+            <wp:simplePos x="0" y="0"/>
+            <wp:positionH relativeFrom="column">
+              <wp:posOffset>659749</wp:posOffset>
+            </wp:positionH>
+            <wp:positionV relativeFrom="paragraph">
+              <wp:posOffset>242409</wp:posOffset>
+            </wp:positionV>
+            <wp:extent cx="3294216" cy="1458410"/>
+            <wp:effectExtent l="0" t="0" r="1905" b="8890"/>
+            <wp:wrapNone/>
+            <wp:docPr id="36130599" name="Picture 1"/>
+            <wp:cNvGraphicFramePr>
+              <a:graphicFrameLocks xmlns:a="http://schemas.openxmlformats.org/drawingml/2006/main" noChangeAspect="1"/>
+            </wp:cNvGraphicFramePr>
+            <a:graphic xmlns:a="http://schemas.openxmlformats.org/drawingml/2006/main">
+              <a:graphicData uri="http://schemas.openxmlformats.org/drawingml/2006/picture">
+                <pic:pic xmlns:pic="http://schemas.openxmlformats.org/drawingml/2006/picture">
+                  <pic:nvPicPr>
+                    <pic:cNvPr id="36130599" name=""/>
+                    <pic:cNvPicPr/>
+                  </pic:nvPicPr>
+                  <pic:blipFill>
+                    <a:blip r:embed="rId16">
+                      <a:extLst>
+                        <a:ext uri="{28A0092B-C50C-407E-A947-70E740481C1C}">
+                          <a14:useLocalDpi xmlns:a14="http://schemas.microsoft.com/office/drawing/2010/main" val="0"/>
+                        </a:ext>
+                      </a:extLst>
+                    </a:blip>
+                    <a:stretch>
+                      <a:fillRect/>
+                    </a:stretch>
+                  </pic:blipFill>
+                  <pic:spPr>
+                    <a:xfrm>
+                      <a:off x="0" y="0"/>
+                      <a:ext cx="3294216" cy="1458410"/>
+                    </a:xfrm>
+                    <a:prstGeom prst="rect">
+                      <a:avLst/>
+                    </a:prstGeom>
+                  </pic:spPr>
+                </pic:pic>
+              </a:graphicData>
+            </a:graphic>
+            <wp14:sizeRelH relativeFrom="page">
+              <wp14:pctWidth>0</wp14:pctWidth>
+            </wp14:sizeRelH>
+            <wp14:sizeRelV relativeFrom="page">
+              <wp14:pctHeight>0</wp14:pctHeight>
+            </wp14:sizeRelV>
+          </wp:anchor>
+        </w:drawing>
+      </w:r>
+      <w:r>
+        <w:rPr>
+          <w:rFonts w:ascii="Times New Roman" w:hAnsi="Times New Roman" w:cs="Times New Roman"/>
+        </w:rPr>
+        <w:t>display()</w:t>
+      </w:r>
+    </w:p>
+    <w:p>
+      <w:pPr>
+        <w:tabs>
+          <w:tab w:val="left" w:pos="1349"/>
+        </w:tabs>
+        <w:rPr>
+          <w:rFonts w:ascii="Times New Roman" w:hAnsi="Times New Roman" w:cs="Times New Roman"/>
+        </w:rPr>
+      </w:pPr>
+    </w:p>
+    <w:p>
+      <w:pPr>
+        <w:rPr>
+          <w:rFonts w:ascii="Times New Roman" w:hAnsi="Times New Roman" w:cs="Times New Roman"/>
+        </w:rPr>
+      </w:pPr>
+    </w:p>
+    <w:p>
+      <w:pPr>
+        <w:rPr>
+          <w:rFonts w:ascii="Times New Roman" w:hAnsi="Times New Roman" w:cs="Times New Roman"/>
+        </w:rPr>
+      </w:pPr>
+    </w:p>
+    <w:p>
+      <w:pPr>
+        <w:rPr>
+          <w:rFonts w:ascii="Times New Roman" w:hAnsi="Times New Roman" w:cs="Times New Roman"/>
+        </w:rPr>
+      </w:pPr>
+    </w:p>
+    <w:p>
+      <w:pPr>
+        <w:tabs>
+          <w:tab w:val="left" w:pos="2634"/>
+        </w:tabs>
+        <w:rPr>
+          <w:rFonts w:ascii="Times New Roman" w:hAnsi="Times New Roman" w:cs="Times New Roman"/>
+        </w:rPr>
+      </w:pPr>
+      <w:r>
+        <w:rPr>
+          <w:rFonts w:ascii="Times New Roman" w:hAnsi="Times New Roman" w:cs="Times New Roman"/>
+        </w:rPr>
+        <w:tab/>
+      </w:r>
+    </w:p>
+    <w:p>
+      <w:pPr>
+        <w:pStyle w:val="ListParagraph"/>
+        <w:numPr>
+          <w:ilvl w:val="0"/>
+          <w:numId w:val="6"/>
+        </w:numPr>
+        <w:tabs>
+          <w:tab w:val="left" w:pos="2634"/>
+        </w:tabs>
+        <w:rPr>
+          <w:rFonts w:ascii="Times New Roman" w:hAnsi="Times New Roman" w:cs="Times New Roman"/>
+        </w:rPr>
+      </w:pPr>
+      <w:r>
+        <w:rPr>
+          <w:rFonts w:ascii="Times New Roman" w:hAnsi="Times New Roman" w:cs="Times New Roman"/>
+        </w:rPr>
+        <w:t xml:space="preserve">Menampilkan isi linked list dari </w:t>
+      </w:r>
+      <w:r>
+        <w:rPr>
+          <w:rFonts w:ascii="Times New Roman" w:hAnsi="Times New Roman" w:cs="Times New Roman"/>
+          <w:b/>
+          <w:bCs/>
+        </w:rPr>
+        <w:t>head sampai akhir</w:t>
+      </w:r>
+      <w:r>
+        <w:rPr>
+          <w:rFonts w:ascii="Times New Roman" w:hAnsi="Times New Roman" w:cs="Times New Roman"/>
+        </w:rPr>
+        <w:t>.</w:t>
+      </w:r>
+    </w:p>
+    <w:p>
+      <w:pPr>
+        <w:pStyle w:val="ListParagraph"/>
+        <w:numPr>
+          <w:ilvl w:val="0"/>
+          <w:numId w:val="6"/>
+        </w:numPr>
+        <w:tabs>
+          <w:tab w:val="left" w:pos="2634"/>
+        </w:tabs>
+        <w:rPr>
+          <w:rFonts w:ascii="Times New Roman" w:hAnsi="Times New Roman" w:cs="Times New Roman"/>
+        </w:rPr>
+      </w:pPr>
+      <w:r>
+        <w:rPr>
+          <w:rFonts w:ascii="Times New Roman" w:hAnsi="Times New Roman" w:cs="Times New Roman"/>
+        </w:rPr>
+        <w:drawing>
+          <wp:anchor distT="0" distB="0" distL="114300" distR="114300" simplePos="0" relativeHeight="251665408" behindDoc="0" locked="0" layoutInCell="1" allowOverlap="1" wp14:anchorId="6282C967">
+            <wp:simplePos x="0" y="0"/>
+            <wp:positionH relativeFrom="column">
+              <wp:posOffset>688694</wp:posOffset>
+            </wp:positionH>
+            <wp:positionV relativeFrom="paragraph">
+              <wp:posOffset>216551</wp:posOffset>
+            </wp:positionV>
+            <wp:extent cx="2257063" cy="774542"/>
+            <wp:effectExtent l="0" t="0" r="0" b="6985"/>
+            <wp:wrapNone/>
+            <wp:docPr id="1571125035" name="Picture 1"/>
+            <wp:cNvGraphicFramePr>
+              <a:graphicFrameLocks xmlns:a="http://schemas.openxmlformats.org/drawingml/2006/main" noChangeAspect="1"/>
+            </wp:cNvGraphicFramePr>
+            <a:graphic xmlns:a="http://schemas.openxmlformats.org/drawingml/2006/main">
+              <a:graphicData uri="http://schemas.openxmlformats.org/drawingml/2006/picture">
+                <pic:pic xmlns:pic="http://schemas.openxmlformats.org/drawingml/2006/picture">
+                  <pic:nvPicPr>
+                    <pic:cNvPr id="1571125035" name=""/>
+                    <pic:cNvPicPr/>
+                  </pic:nvPicPr>
+                  <pic:blipFill>
+                    <a:blip r:embed="rId17">
+                      <a:extLst>
+                        <a:ext uri="{28A0092B-C50C-407E-A947-70E740481C1C}">
+                          <a14:useLocalDpi xmlns:a14="http://schemas.microsoft.com/office/drawing/2010/main" val="0"/>
+                        </a:ext>
+                      </a:extLst>
+                    </a:blip>
+                    <a:stretch>
+                      <a:fillRect/>
+                    </a:stretch>
+                  </pic:blipFill>
+                  <pic:spPr>
+                    <a:xfrm>
+                      <a:off x="0" y="0"/>
+                      <a:ext cx="2266315" cy="777717"/>
+                    </a:xfrm>
+                    <a:prstGeom prst="rect">
+                      <a:avLst/>
+                    </a:prstGeom>
+                  </pic:spPr>
+                </pic:pic>
+              </a:graphicData>
+            </a:graphic>
+            <wp14:sizeRelH relativeFrom="page">
+              <wp14:pctWidth>0</wp14:pctWidth>
+            </wp14:sizeRelH>
+            <wp14:sizeRelV relativeFrom="page">
+              <wp14:pctHeight>0</wp14:pctHeight>
+            </wp14:sizeRelV>
+          </wp:anchor>
+        </w:drawing>
+      </w:r>
+      <w:r>
+        <w:rPr>
+          <w:rFonts w:ascii="Times New Roman" w:hAnsi="Times New Roman" w:cs="Times New Roman"/>
+        </w:rPr>
+        <w:t>Menyambungkan tiap data dengan -&gt; sampai None.</w:t>
+      </w:r>
+    </w:p>
+    <w:p>
+      <w:pPr>
+        <w:pStyle w:val="ListParagraph"/>
+        <w:numPr>
+          <w:ilvl w:val="0"/>
+          <w:numId w:val="4"/>
+        </w:numPr>
+        <w:tabs>
+          <w:tab w:val="left" w:pos="2634"/>
+        </w:tabs>
+        <w:rPr>
+          <w:rFonts w:ascii="Times New Roman" w:hAnsi="Times New Roman" w:cs="Times New Roman"/>
+        </w:rPr>
+      </w:pPr>
+    </w:p>
+    <w:p>
+      <w:pPr>
+        <w:rPr>
+          <w:rFonts w:ascii="Times New Roman" w:hAnsi="Times New Roman" w:cs="Times New Roman"/>
+        </w:rPr>
+      </w:pPr>
+    </w:p>
+    <w:p>
+      <w:pPr>
+        <w:tabs>
+          <w:tab w:val="left" w:pos="1759"/>
+        </w:tabs>
+        <w:rPr>
+          <w:rFonts w:ascii="Times New Roman" w:hAnsi="Times New Roman" w:cs="Times New Roman"/>
+        </w:rPr>
+      </w:pPr>
+      <w:r>
+        <w:rPr>
+          <w:rFonts w:ascii="Times New Roman" w:hAnsi="Times New Roman" w:cs="Times New Roman"/>
+        </w:rPr>
+        <w:tab/>
+      </w:r>
+    </w:p>
+    <w:p>
+      <w:pPr>
+        <w:pStyle w:val="ListParagraph"/>
+        <w:numPr>
+          <w:ilvl w:val="0"/>
+          <w:numId w:val="6"/>
+        </w:numPr>
+        <w:tabs>
+          <w:tab w:val="left" w:pos="1759"/>
+        </w:tabs>
+        <w:rPr>
+          <w:rFonts w:ascii="Times New Roman" w:hAnsi="Times New Roman" w:cs="Times New Roman"/>
+        </w:rPr>
+      </w:pPr>
+      <w:r>
+        <w:rPr>
+          <w:rFonts w:ascii="Times New Roman" w:hAnsi="Times New Roman" w:cs="Times New Roman"/>
+        </w:rPr>
+        <w:t>Tambah 10 → [10]</w:t>
+      </w:r>
+    </w:p>
+    <w:p>
+      <w:pPr>
+        <w:pStyle w:val="ListParagraph"/>
+        <w:numPr>
+          <w:ilvl w:val="0"/>
+          <w:numId w:val="6"/>
+        </w:numPr>
+        <w:tabs>
+          <w:tab w:val="left" w:pos="1759"/>
+        </w:tabs>
+        <w:rPr>
+          <w:rFonts w:ascii="Times New Roman" w:hAnsi="Times New Roman" w:cs="Times New Roman"/>
+        </w:rPr>
+      </w:pPr>
+      <w:r>
+        <w:rPr>
+          <w:rFonts w:ascii="Times New Roman" w:hAnsi="Times New Roman" w:cs="Times New Roman"/>
+        </w:rPr>
+        <w:drawing>
+          <wp:anchor distT="0" distB="0" distL="114300" distR="114300" simplePos="0" relativeHeight="251666432" behindDoc="0" locked="0" layoutInCell="1" allowOverlap="1" wp14:anchorId="68414BB4">
+            <wp:simplePos x="0" y="0"/>
+            <wp:positionH relativeFrom="column">
+              <wp:posOffset>688694</wp:posOffset>
+            </wp:positionH>
+            <wp:positionV relativeFrom="paragraph">
+              <wp:posOffset>213617</wp:posOffset>
+            </wp:positionV>
+            <wp:extent cx="2696901" cy="261238"/>
+            <wp:effectExtent l="0" t="0" r="0" b="5715"/>
+            <wp:wrapNone/>
+            <wp:docPr id="433146515" name="Picture 1"/>
+            <wp:cNvGraphicFramePr>
+              <a:graphicFrameLocks xmlns:a="http://schemas.openxmlformats.org/drawingml/2006/main" noChangeAspect="1"/>
+            </wp:cNvGraphicFramePr>
+            <a:graphic xmlns:a="http://schemas.openxmlformats.org/drawingml/2006/main">
+              <a:graphicData uri="http://schemas.openxmlformats.org/drawingml/2006/picture">
+                <pic:pic xmlns:pic="http://schemas.openxmlformats.org/drawingml/2006/picture">
+                  <pic:nvPicPr>
+                    <pic:cNvPr id="433146515" name=""/>
+                    <pic:cNvPicPr/>
+                  </pic:nvPicPr>
+                  <pic:blipFill>
+                    <a:blip r:embed="rId18">
+                      <a:extLst>
+                        <a:ext uri="{28A0092B-C50C-407E-A947-70E740481C1C}">
+                          <a14:useLocalDpi xmlns:a14="http://schemas.microsoft.com/office/drawing/2010/main" val="0"/>
+                        </a:ext>
+                      </a:extLst>
+                    </a:blip>
+                    <a:stretch>
+                      <a:fillRect/>
+                    </a:stretch>
+                  </pic:blipFill>
+                  <pic:spPr>
+                    <a:xfrm>
+                      <a:off x="0" y="0"/>
+                      <a:ext cx="2728212" cy="264271"/>
+                    </a:xfrm>
+                    <a:prstGeom prst="rect">
+                      <a:avLst/>
+                    </a:prstGeom>
+                  </pic:spPr>
+                </pic:pic>
+              </a:graphicData>
+            </a:graphic>
+            <wp14:sizeRelH relativeFrom="page">
+              <wp14:pctWidth>0</wp14:pctWidth>
+            </wp14:sizeRelH>
+            <wp14:sizeRelV relativeFrom="page">
+              <wp14:pctHeight>0</wp14:pctHeight>
+            </wp14:sizeRelV>
+          </wp:anchor>
+        </w:drawing>
+      </w:r>
+      <w:r>
+        <w:rPr>
+          <w:rFonts w:ascii="Times New Roman" w:hAnsi="Times New Roman" w:cs="Times New Roman"/>
+        </w:rPr>
+        <w:t>Tambah 20 di depan → [20 -&gt; 10]</w:t>
+      </w:r>
+    </w:p>
+    <w:p>
+      <w:pPr>
+        <w:pStyle w:val="ListParagraph"/>
+        <w:numPr>
+          <w:ilvl w:val="0"/>
+          <w:numId w:val="4"/>
+        </w:numPr>
+        <w:tabs>
+          <w:tab w:val="left" w:pos="3801"/>
+        </w:tabs>
+        <w:rPr>
+          <w:rFonts w:ascii="Times New Roman" w:hAnsi="Times New Roman" w:cs="Times New Roman"/>
+        </w:rPr>
+      </w:pPr>
+    </w:p>
+    <w:p>
+      <w:pPr>
+        <w:tabs>
+          <w:tab w:val="left" w:pos="1303"/>
+        </w:tabs>
+        <w:rPr>
+          <w:rFonts w:ascii="Times New Roman" w:hAnsi="Times New Roman" w:cs="Times New Roman"/>
+        </w:rPr>
+      </w:pPr>
+      <w:r>
+        <w:rPr>
+          <w:rFonts w:ascii="Times New Roman" w:hAnsi="Times New Roman" w:cs="Times New Roman"/>
+        </w:rPr>
+        <w:drawing>
+          <wp:anchor distT="0" distB="0" distL="114300" distR="114300" simplePos="0" relativeHeight="251667456" behindDoc="0" locked="0" layoutInCell="1" allowOverlap="1" wp14:anchorId="33B97902">
+            <wp:simplePos x="0" y="0"/>
+            <wp:positionH relativeFrom="column">
+              <wp:posOffset>740737</wp:posOffset>
+            </wp:positionH>
+            <wp:positionV relativeFrom="paragraph">
+              <wp:posOffset>302260</wp:posOffset>
+            </wp:positionV>
+            <wp:extent cx="2204977" cy="261116"/>
+            <wp:effectExtent l="0" t="0" r="5080" b="5715"/>
+            <wp:wrapNone/>
+            <wp:docPr id="1596401418" name="Picture 1"/>
+            <wp:cNvGraphicFramePr>
+              <a:graphicFrameLocks xmlns:a="http://schemas.openxmlformats.org/drawingml/2006/main" noChangeAspect="1"/>
+            </wp:cNvGraphicFramePr>
+            <a:graphic xmlns:a="http://schemas.openxmlformats.org/drawingml/2006/main">
+              <a:graphicData uri="http://schemas.openxmlformats.org/drawingml/2006/picture">
+                <pic:pic xmlns:pic="http://schemas.openxmlformats.org/drawingml/2006/picture">
+                  <pic:nvPicPr>
+                    <pic:cNvPr id="1596401418" name=""/>
+                    <pic:cNvPicPr/>
+                  </pic:nvPicPr>
+                  <pic:blipFill>
+                    <a:blip r:embed="rId19">
+                      <a:extLst>
+                        <a:ext uri="{28A0092B-C50C-407E-A947-70E740481C1C}">
+                          <a14:useLocalDpi xmlns:a14="http://schemas.microsoft.com/office/drawing/2010/main" val="0"/>
+                        </a:ext>
+                      </a:extLst>
+                    </a:blip>
+                    <a:stretch>
+                      <a:fillRect/>
+                    </a:stretch>
+                  </pic:blipFill>
+                  <pic:spPr>
+                    <a:xfrm>
+                      <a:off x="0" y="0"/>
+                      <a:ext cx="2204977" cy="261116"/>
+                    </a:xfrm>
+                    <a:prstGeom prst="rect">
+                      <a:avLst/>
+                    </a:prstGeom>
+                  </pic:spPr>
+                </pic:pic>
+              </a:graphicData>
+            </a:graphic>
+            <wp14:sizeRelH relativeFrom="page">
+              <wp14:pctWidth>0</wp14:pctWidth>
+            </wp14:sizeRelH>
+            <wp14:sizeRelV relativeFrom="page">
+              <wp14:pctHeight>0</wp14:pctHeight>
+            </wp14:sizeRelV>
+          </wp:anchor>
+        </w:drawing>
+      </w:r>
+      <w:r>
+        <w:tab/>
+      </w:r>
+      <w:r>
+        <w:rPr>
+          <w:rFonts w:ascii="Times New Roman" w:hAnsi="Times New Roman" w:cs="Times New Roman"/>
+        </w:rPr>
+        <w:t>Tambah 15 setelah node bernilai 20 → [20 -&gt; 15 -&gt; 10]</w:t>
+      </w:r>
+    </w:p>
+    <w:p>
+      <w:pPr>
+        <w:pStyle w:val="ListParagraph"/>
+        <w:numPr>
+          <w:ilvl w:val="0"/>
+          <w:numId w:val="4"/>
+        </w:numPr>
+        <w:tabs>
+          <w:tab w:val="left" w:pos="1303"/>
+        </w:tabs>
+        <w:rPr>
+          <w:rFonts w:ascii="Times New Roman" w:hAnsi="Times New Roman" w:cs="Times New Roman"/>
+        </w:rPr>
+      </w:pPr>
+    </w:p>
+    <w:p>
+      <w:pPr>
+        <w:pStyle w:val="ListParagraph"/>
+        <w:tabs>
+          <w:tab w:val="left" w:pos="3946"/>
+        </w:tabs>
+        <w:ind w:left="4666"/>
+      </w:pPr>
+    </w:p>
+    <w:p>
+      <w:pPr>
+        <w:pStyle w:val="ListParagraph"/>
+        <w:tabs>
+          <w:tab w:val="left" w:pos="1841"/>
+        </w:tabs>
+        <w:ind w:left="1276"/>
+        <w:rPr>
+          <w:rFonts w:ascii="Times New Roman" w:hAnsi="Times New Roman" w:cs="Times New Roman"/>
+        </w:rPr>
+      </w:pPr>
+      <w:r>
+        <w:rPr>
+          <w:rFonts w:ascii="Times New Roman" w:hAnsi="Times New Roman" w:cs="Times New Roman"/>
+        </w:rPr>
+        <w:t>Tambah 5 setelah node bernilai 10 → [20 -&gt; 15 -&gt; 10 -&gt; 5]</w:t>
+      </w:r>
+    </w:p>
+    <w:p>
+      <w:pPr>
+        <w:pStyle w:val="ListParagraph"/>
+        <w:numPr>
+          <w:ilvl w:val="0"/>
+          <w:numId w:val="4"/>
+        </w:numPr>
+        <w:tabs>
+          <w:tab w:val="left" w:pos="1249"/>
+        </w:tabs>
+      </w:pPr>
+      <w:r>
+        <w:drawing>
+          <wp:anchor distT="0" distB="0" distL="114300" distR="114300" simplePos="0" relativeHeight="251668480" behindDoc="0" locked="0" layoutInCell="1" allowOverlap="1" wp14:anchorId="6BA6D7DA">
+            <wp:simplePos x="0" y="0"/>
+            <wp:positionH relativeFrom="column">
+              <wp:posOffset>804159</wp:posOffset>
+            </wp:positionH>
+            <wp:positionV relativeFrom="paragraph">
+              <wp:posOffset>42175</wp:posOffset>
+            </wp:positionV>
+            <wp:extent cx="2233140" cy="1145894"/>
+            <wp:effectExtent l="0" t="0" r="0" b="0"/>
+            <wp:wrapNone/>
+            <wp:docPr id="429193269" name="Picture 1"/>
+            <wp:cNvGraphicFramePr>
+              <a:graphicFrameLocks xmlns:a="http://schemas.openxmlformats.org/drawingml/2006/main" noChangeAspect="1"/>
+            </wp:cNvGraphicFramePr>
+            <a:graphic xmlns:a="http://schemas.openxmlformats.org/drawingml/2006/main">
+              <a:graphicData uri="http://schemas.openxmlformats.org/drawingml/2006/picture">
+                <pic:pic xmlns:pic="http://schemas.openxmlformats.org/drawingml/2006/picture">
+                  <pic:nvPicPr>
+                    <pic:cNvPr id="429193269" name=""/>
+                    <pic:cNvPicPr/>
+                  </pic:nvPicPr>
+                  <pic:blipFill>
+                    <a:blip r:embed="rId20">
+                      <a:extLst>
+                        <a:ext uri="{28A0092B-C50C-407E-A947-70E740481C1C}">
+                          <a14:useLocalDpi xmlns:a14="http://schemas.microsoft.com/office/drawing/2010/main" val="0"/>
+                        </a:ext>
+                      </a:extLst>
+                    </a:blip>
+                    <a:stretch>
+                      <a:fillRect/>
+                    </a:stretch>
+                  </pic:blipFill>
+                  <pic:spPr>
+                    <a:xfrm>
+                      <a:off x="0" y="0"/>
+                      <a:ext cx="2233140" cy="1145894"/>
+                    </a:xfrm>
+                    <a:prstGeom prst="rect">
+                      <a:avLst/>
+                    </a:prstGeom>
+                  </pic:spPr>
+                </pic:pic>
+              </a:graphicData>
+            </a:graphic>
+            <wp14:sizeRelH relativeFrom="page">
+              <wp14:pctWidth>0</wp14:pctWidth>
+            </wp14:sizeRelH>
+            <wp14:sizeRelV relativeFrom="page">
+              <wp14:pctHeight>0</wp14:pctHeight>
+            </wp14:sizeRelV>
+          </wp:anchor>
+        </w:drawing>
+      </w:r>
+    </w:p>
+    <w:p/>
+    <w:p/>
+    <w:p/>
+    <w:p>
+      <w:pPr>
+        <w:tabs>
+          <w:tab w:val="left" w:pos="1513"/>
+        </w:tabs>
+        <w:rPr>
+          <w:rFonts w:ascii="Times New Roman" w:hAnsi="Times New Roman" w:cs="Times New Roman"/>
+        </w:rPr>
+      </w:pPr>
+      <w:r>
+        <w:tab/>
+      </w:r>
+      <w:r>
+        <w:rPr>
+          <w:rFonts w:ascii="Times New Roman" w:hAnsi="Times New Roman" w:cs="Times New Roman"/>
+        </w:rPr>
+        <w:t>Node 15 dan 5 dihapus → tersisa [20 -&gt; 10]</w:t>
+      </w:r>
+    </w:p>
     <w:sectPr>
-      <w:headerReference w:type="default" r:id="rId14"/>
+      <w:headerReference w:type="default" r:id="rId21"/>
       <w:type w:val="continuous"/>
       <w:pgSz w:w="11906" w:h="16838"/>
       <w:pgMar w:top="1440" w:right="1440" w:bottom="1440" w:left="1440" w:header="708" w:footer="708" w:gutter="0"/>
@@ -1454,7 +2471,7 @@
   <w:abstractNum w:abstractNumId="1" w15:restartNumberingAfterBreak="0">
     <w:nsid w:val="187D3735"/>
     <w:multiLevelType w:val="hybridMultilevel"/>
-    <w:tmpl w:val="BC441386"/>
+    <w:tmpl w:val="C1EE575E"/>
     <w:lvl w:ilvl="0" w:tplc="38090001">
       <w:start w:val="1"/>
       <w:numFmt w:val="bullet"/>
@@ -1654,6 +2671,345 @@
     </w:lvl>
   </w:abstractNum>
   <w:abstractNum w:abstractNumId="3" w15:restartNumberingAfterBreak="0">
+    <w:nsid w:val="30D05956"/>
+    <w:multiLevelType w:val="hybridMultilevel"/>
+    <w:tmpl w:val="0BDE9D32"/>
+    <w:lvl w:ilvl="0" w:tplc="38090001">
+      <w:start w:val="1"/>
+      <w:numFmt w:val="bullet"/>
+      <w:lvlText w:val=""/>
+      <w:lvlJc w:val="left"/>
+      <w:pPr>
+        <w:ind w:left="720" w:hanging="360"/>
+      </w:pPr>
+      <w:rPr>
+        <w:rFonts w:ascii="Symbol" w:hAnsi="Symbol" w:hint="default"/>
+      </w:rPr>
+    </w:lvl>
+    <w:lvl w:ilvl="1" w:tplc="38090003" w:tentative="1">
+      <w:start w:val="1"/>
+      <w:numFmt w:val="bullet"/>
+      <w:lvlText w:val="o"/>
+      <w:lvlJc w:val="left"/>
+      <w:pPr>
+        <w:ind w:left="1440" w:hanging="360"/>
+      </w:pPr>
+      <w:rPr>
+        <w:rFonts w:ascii="Courier New" w:hAnsi="Courier New" w:cs="Courier New" w:hint="default"/>
+      </w:rPr>
+    </w:lvl>
+    <w:lvl w:ilvl="2" w:tplc="38090005" w:tentative="1">
+      <w:start w:val="1"/>
+      <w:numFmt w:val="bullet"/>
+      <w:lvlText w:val=""/>
+      <w:lvlJc w:val="left"/>
+      <w:pPr>
+        <w:ind w:left="2160" w:hanging="360"/>
+      </w:pPr>
+      <w:rPr>
+        <w:rFonts w:ascii="Wingdings" w:hAnsi="Wingdings" w:hint="default"/>
+      </w:rPr>
+    </w:lvl>
+    <w:lvl w:ilvl="3" w:tplc="38090001" w:tentative="1">
+      <w:start w:val="1"/>
+      <w:numFmt w:val="bullet"/>
+      <w:lvlText w:val=""/>
+      <w:lvlJc w:val="left"/>
+      <w:pPr>
+        <w:ind w:left="2880" w:hanging="360"/>
+      </w:pPr>
+      <w:rPr>
+        <w:rFonts w:ascii="Symbol" w:hAnsi="Symbol" w:hint="default"/>
+      </w:rPr>
+    </w:lvl>
+    <w:lvl w:ilvl="4" w:tplc="38090003" w:tentative="1">
+      <w:start w:val="1"/>
+      <w:numFmt w:val="bullet"/>
+      <w:lvlText w:val="o"/>
+      <w:lvlJc w:val="left"/>
+      <w:pPr>
+        <w:ind w:left="3600" w:hanging="360"/>
+      </w:pPr>
+      <w:rPr>
+        <w:rFonts w:ascii="Courier New" w:hAnsi="Courier New" w:cs="Courier New" w:hint="default"/>
+      </w:rPr>
+    </w:lvl>
+    <w:lvl w:ilvl="5" w:tplc="38090005" w:tentative="1">
+      <w:start w:val="1"/>
+      <w:numFmt w:val="bullet"/>
+      <w:lvlText w:val=""/>
+      <w:lvlJc w:val="left"/>
+      <w:pPr>
+        <w:ind w:left="4320" w:hanging="360"/>
+      </w:pPr>
+      <w:rPr>
+        <w:rFonts w:ascii="Wingdings" w:hAnsi="Wingdings" w:hint="default"/>
+      </w:rPr>
+    </w:lvl>
+    <w:lvl w:ilvl="6" w:tplc="38090001" w:tentative="1">
+      <w:start w:val="1"/>
+      <w:numFmt w:val="bullet"/>
+      <w:lvlText w:val=""/>
+      <w:lvlJc w:val="left"/>
+      <w:pPr>
+        <w:ind w:left="5040" w:hanging="360"/>
+      </w:pPr>
+      <w:rPr>
+        <w:rFonts w:ascii="Symbol" w:hAnsi="Symbol" w:hint="default"/>
+      </w:rPr>
+    </w:lvl>
+    <w:lvl w:ilvl="7" w:tplc="38090003" w:tentative="1">
+      <w:start w:val="1"/>
+      <w:numFmt w:val="bullet"/>
+      <w:lvlText w:val="o"/>
+      <w:lvlJc w:val="left"/>
+      <w:pPr>
+        <w:ind w:left="5760" w:hanging="360"/>
+      </w:pPr>
+      <w:rPr>
+        <w:rFonts w:ascii="Courier New" w:hAnsi="Courier New" w:cs="Courier New" w:hint="default"/>
+      </w:rPr>
+    </w:lvl>
+    <w:lvl w:ilvl="8" w:tplc="38090005" w:tentative="1">
+      <w:start w:val="1"/>
+      <w:numFmt w:val="bullet"/>
+      <w:lvlText w:val=""/>
+      <w:lvlJc w:val="left"/>
+      <w:pPr>
+        <w:ind w:left="6480" w:hanging="360"/>
+      </w:pPr>
+      <w:rPr>
+        <w:rFonts w:ascii="Wingdings" w:hAnsi="Wingdings" w:hint="default"/>
+      </w:rPr>
+    </w:lvl>
+  </w:abstractNum>
+  <w:abstractNum w:abstractNumId="4" w15:restartNumberingAfterBreak="0">
+    <w:nsid w:val="4018177B"/>
+    <w:multiLevelType w:val="hybridMultilevel"/>
+    <w:tmpl w:val="EF14828A"/>
+    <w:lvl w:ilvl="0" w:tplc="38090001">
+      <w:start w:val="1"/>
+      <w:numFmt w:val="bullet"/>
+      <w:lvlText w:val=""/>
+      <w:lvlJc w:val="left"/>
+      <w:pPr>
+        <w:ind w:left="720" w:hanging="360"/>
+      </w:pPr>
+      <w:rPr>
+        <w:rFonts w:ascii="Symbol" w:hAnsi="Symbol" w:hint="default"/>
+      </w:rPr>
+    </w:lvl>
+    <w:lvl w:ilvl="1" w:tplc="38090003" w:tentative="1">
+      <w:start w:val="1"/>
+      <w:numFmt w:val="bullet"/>
+      <w:lvlText w:val="o"/>
+      <w:lvlJc w:val="left"/>
+      <w:pPr>
+        <w:ind w:left="1440" w:hanging="360"/>
+      </w:pPr>
+      <w:rPr>
+        <w:rFonts w:ascii="Courier New" w:hAnsi="Courier New" w:cs="Courier New" w:hint="default"/>
+      </w:rPr>
+    </w:lvl>
+    <w:lvl w:ilvl="2" w:tplc="38090005" w:tentative="1">
+      <w:start w:val="1"/>
+      <w:numFmt w:val="bullet"/>
+      <w:lvlText w:val=""/>
+      <w:lvlJc w:val="left"/>
+      <w:pPr>
+        <w:ind w:left="2160" w:hanging="360"/>
+      </w:pPr>
+      <w:rPr>
+        <w:rFonts w:ascii="Wingdings" w:hAnsi="Wingdings" w:hint="default"/>
+      </w:rPr>
+    </w:lvl>
+    <w:lvl w:ilvl="3" w:tplc="38090001" w:tentative="1">
+      <w:start w:val="1"/>
+      <w:numFmt w:val="bullet"/>
+      <w:lvlText w:val=""/>
+      <w:lvlJc w:val="left"/>
+      <w:pPr>
+        <w:ind w:left="2880" w:hanging="360"/>
+      </w:pPr>
+      <w:rPr>
+        <w:rFonts w:ascii="Symbol" w:hAnsi="Symbol" w:hint="default"/>
+      </w:rPr>
+    </w:lvl>
+    <w:lvl w:ilvl="4" w:tplc="38090003" w:tentative="1">
+      <w:start w:val="1"/>
+      <w:numFmt w:val="bullet"/>
+      <w:lvlText w:val="o"/>
+      <w:lvlJc w:val="left"/>
+      <w:pPr>
+        <w:ind w:left="3600" w:hanging="360"/>
+      </w:pPr>
+      <w:rPr>
+        <w:rFonts w:ascii="Courier New" w:hAnsi="Courier New" w:cs="Courier New" w:hint="default"/>
+      </w:rPr>
+    </w:lvl>
+    <w:lvl w:ilvl="5" w:tplc="38090005" w:tentative="1">
+      <w:start w:val="1"/>
+      <w:numFmt w:val="bullet"/>
+      <w:lvlText w:val=""/>
+      <w:lvlJc w:val="left"/>
+      <w:pPr>
+        <w:ind w:left="4320" w:hanging="360"/>
+      </w:pPr>
+      <w:rPr>
+        <w:rFonts w:ascii="Wingdings" w:hAnsi="Wingdings" w:hint="default"/>
+      </w:rPr>
+    </w:lvl>
+    <w:lvl w:ilvl="6" w:tplc="38090001" w:tentative="1">
+      <w:start w:val="1"/>
+      <w:numFmt w:val="bullet"/>
+      <w:lvlText w:val=""/>
+      <w:lvlJc w:val="left"/>
+      <w:pPr>
+        <w:ind w:left="5040" w:hanging="360"/>
+      </w:pPr>
+      <w:rPr>
+        <w:rFonts w:ascii="Symbol" w:hAnsi="Symbol" w:hint="default"/>
+      </w:rPr>
+    </w:lvl>
+    <w:lvl w:ilvl="7" w:tplc="38090003" w:tentative="1">
+      <w:start w:val="1"/>
+      <w:numFmt w:val="bullet"/>
+      <w:lvlText w:val="o"/>
+      <w:lvlJc w:val="left"/>
+      <w:pPr>
+        <w:ind w:left="5760" w:hanging="360"/>
+      </w:pPr>
+      <w:rPr>
+        <w:rFonts w:ascii="Courier New" w:hAnsi="Courier New" w:cs="Courier New" w:hint="default"/>
+      </w:rPr>
+    </w:lvl>
+    <w:lvl w:ilvl="8" w:tplc="38090005" w:tentative="1">
+      <w:start w:val="1"/>
+      <w:numFmt w:val="bullet"/>
+      <w:lvlText w:val=""/>
+      <w:lvlJc w:val="left"/>
+      <w:pPr>
+        <w:ind w:left="6480" w:hanging="360"/>
+      </w:pPr>
+      <w:rPr>
+        <w:rFonts w:ascii="Wingdings" w:hAnsi="Wingdings" w:hint="default"/>
+      </w:rPr>
+    </w:lvl>
+  </w:abstractNum>
+  <w:abstractNum w:abstractNumId="5" w15:restartNumberingAfterBreak="0">
+    <w:nsid w:val="41367784"/>
+    <w:multiLevelType w:val="hybridMultilevel"/>
+    <w:tmpl w:val="A3CEB74E"/>
+    <w:lvl w:ilvl="0" w:tplc="38090001">
+      <w:start w:val="1"/>
+      <w:numFmt w:val="bullet"/>
+      <w:lvlText w:val=""/>
+      <w:lvlJc w:val="left"/>
+      <w:pPr>
+        <w:ind w:left="4666" w:hanging="360"/>
+      </w:pPr>
+      <w:rPr>
+        <w:rFonts w:ascii="Symbol" w:hAnsi="Symbol" w:hint="default"/>
+      </w:rPr>
+    </w:lvl>
+    <w:lvl w:ilvl="1" w:tplc="38090003" w:tentative="1">
+      <w:start w:val="1"/>
+      <w:numFmt w:val="bullet"/>
+      <w:lvlText w:val="o"/>
+      <w:lvlJc w:val="left"/>
+      <w:pPr>
+        <w:ind w:left="5386" w:hanging="360"/>
+      </w:pPr>
+      <w:rPr>
+        <w:rFonts w:ascii="Courier New" w:hAnsi="Courier New" w:cs="Courier New" w:hint="default"/>
+      </w:rPr>
+    </w:lvl>
+    <w:lvl w:ilvl="2" w:tplc="38090005" w:tentative="1">
+      <w:start w:val="1"/>
+      <w:numFmt w:val="bullet"/>
+      <w:lvlText w:val=""/>
+      <w:lvlJc w:val="left"/>
+      <w:pPr>
+        <w:ind w:left="6106" w:hanging="360"/>
+      </w:pPr>
+      <w:rPr>
+        <w:rFonts w:ascii="Wingdings" w:hAnsi="Wingdings" w:hint="default"/>
+      </w:rPr>
+    </w:lvl>
+    <w:lvl w:ilvl="3" w:tplc="38090001" w:tentative="1">
+      <w:start w:val="1"/>
+      <w:numFmt w:val="bullet"/>
+      <w:lvlText w:val=""/>
+      <w:lvlJc w:val="left"/>
+      <w:pPr>
+        <w:ind w:left="6826" w:hanging="360"/>
+      </w:pPr>
+      <w:rPr>
+        <w:rFonts w:ascii="Symbol" w:hAnsi="Symbol" w:hint="default"/>
+      </w:rPr>
+    </w:lvl>
+    <w:lvl w:ilvl="4" w:tplc="38090003" w:tentative="1">
+      <w:start w:val="1"/>
+      <w:numFmt w:val="bullet"/>
+      <w:lvlText w:val="o"/>
+      <w:lvlJc w:val="left"/>
+      <w:pPr>
+        <w:ind w:left="7546" w:hanging="360"/>
+      </w:pPr>
+      <w:rPr>
+        <w:rFonts w:ascii="Courier New" w:hAnsi="Courier New" w:cs="Courier New" w:hint="default"/>
+      </w:rPr>
+    </w:lvl>
+    <w:lvl w:ilvl="5" w:tplc="38090005" w:tentative="1">
+      <w:start w:val="1"/>
+      <w:numFmt w:val="bullet"/>
+      <w:lvlText w:val=""/>
+      <w:lvlJc w:val="left"/>
+      <w:pPr>
+        <w:ind w:left="8266" w:hanging="360"/>
+      </w:pPr>
+      <w:rPr>
+        <w:rFonts w:ascii="Wingdings" w:hAnsi="Wingdings" w:hint="default"/>
+      </w:rPr>
+    </w:lvl>
+    <w:lvl w:ilvl="6" w:tplc="38090001" w:tentative="1">
+      <w:start w:val="1"/>
+      <w:numFmt w:val="bullet"/>
+      <w:lvlText w:val=""/>
+      <w:lvlJc w:val="left"/>
+      <w:pPr>
+        <w:ind w:left="8986" w:hanging="360"/>
+      </w:pPr>
+      <w:rPr>
+        <w:rFonts w:ascii="Symbol" w:hAnsi="Symbol" w:hint="default"/>
+      </w:rPr>
+    </w:lvl>
+    <w:lvl w:ilvl="7" w:tplc="38090003" w:tentative="1">
+      <w:start w:val="1"/>
+      <w:numFmt w:val="bullet"/>
+      <w:lvlText w:val="o"/>
+      <w:lvlJc w:val="left"/>
+      <w:pPr>
+        <w:ind w:left="9706" w:hanging="360"/>
+      </w:pPr>
+      <w:rPr>
+        <w:rFonts w:ascii="Courier New" w:hAnsi="Courier New" w:cs="Courier New" w:hint="default"/>
+      </w:rPr>
+    </w:lvl>
+    <w:lvl w:ilvl="8" w:tplc="38090005" w:tentative="1">
+      <w:start w:val="1"/>
+      <w:numFmt w:val="bullet"/>
+      <w:lvlText w:val=""/>
+      <w:lvlJc w:val="left"/>
+      <w:pPr>
+        <w:ind w:left="10426" w:hanging="360"/>
+      </w:pPr>
+      <w:rPr>
+        <w:rFonts w:ascii="Wingdings" w:hAnsi="Wingdings" w:hint="default"/>
+      </w:rPr>
+    </w:lvl>
+  </w:abstractNum>
+  <w:abstractNum w:abstractNumId="6" w15:restartNumberingAfterBreak="0">
     <w:nsid w:val="4455210C"/>
     <w:multiLevelType w:val="hybridMultilevel"/>
     <w:tmpl w:val="24309EDC"/>
@@ -1742,7 +3098,120 @@
       </w:pPr>
     </w:lvl>
   </w:abstractNum>
-  <w:abstractNum w:abstractNumId="4" w15:restartNumberingAfterBreak="0">
+  <w:abstractNum w:abstractNumId="7" w15:restartNumberingAfterBreak="0">
+    <w:nsid w:val="55CE06D6"/>
+    <w:multiLevelType w:val="hybridMultilevel"/>
+    <w:tmpl w:val="D1CE82CA"/>
+    <w:lvl w:ilvl="0" w:tplc="38090001">
+      <w:start w:val="1"/>
+      <w:numFmt w:val="bullet"/>
+      <w:lvlText w:val=""/>
+      <w:lvlJc w:val="left"/>
+      <w:pPr>
+        <w:ind w:left="2561" w:hanging="360"/>
+      </w:pPr>
+      <w:rPr>
+        <w:rFonts w:ascii="Symbol" w:hAnsi="Symbol" w:hint="default"/>
+      </w:rPr>
+    </w:lvl>
+    <w:lvl w:ilvl="1" w:tplc="38090003" w:tentative="1">
+      <w:start w:val="1"/>
+      <w:numFmt w:val="bullet"/>
+      <w:lvlText w:val="o"/>
+      <w:lvlJc w:val="left"/>
+      <w:pPr>
+        <w:ind w:left="3281" w:hanging="360"/>
+      </w:pPr>
+      <w:rPr>
+        <w:rFonts w:ascii="Courier New" w:hAnsi="Courier New" w:cs="Courier New" w:hint="default"/>
+      </w:rPr>
+    </w:lvl>
+    <w:lvl w:ilvl="2" w:tplc="38090005" w:tentative="1">
+      <w:start w:val="1"/>
+      <w:numFmt w:val="bullet"/>
+      <w:lvlText w:val=""/>
+      <w:lvlJc w:val="left"/>
+      <w:pPr>
+        <w:ind w:left="4001" w:hanging="360"/>
+      </w:pPr>
+      <w:rPr>
+        <w:rFonts w:ascii="Wingdings" w:hAnsi="Wingdings" w:hint="default"/>
+      </w:rPr>
+    </w:lvl>
+    <w:lvl w:ilvl="3" w:tplc="38090001" w:tentative="1">
+      <w:start w:val="1"/>
+      <w:numFmt w:val="bullet"/>
+      <w:lvlText w:val=""/>
+      <w:lvlJc w:val="left"/>
+      <w:pPr>
+        <w:ind w:left="4721" w:hanging="360"/>
+      </w:pPr>
+      <w:rPr>
+        <w:rFonts w:ascii="Symbol" w:hAnsi="Symbol" w:hint="default"/>
+      </w:rPr>
+    </w:lvl>
+    <w:lvl w:ilvl="4" w:tplc="38090003" w:tentative="1">
+      <w:start w:val="1"/>
+      <w:numFmt w:val="bullet"/>
+      <w:lvlText w:val="o"/>
+      <w:lvlJc w:val="left"/>
+      <w:pPr>
+        <w:ind w:left="5441" w:hanging="360"/>
+      </w:pPr>
+      <w:rPr>
+        <w:rFonts w:ascii="Courier New" w:hAnsi="Courier New" w:cs="Courier New" w:hint="default"/>
+      </w:rPr>
+    </w:lvl>
+    <w:lvl w:ilvl="5" w:tplc="38090005" w:tentative="1">
+      <w:start w:val="1"/>
+      <w:numFmt w:val="bullet"/>
+      <w:lvlText w:val=""/>
+      <w:lvlJc w:val="left"/>
+      <w:pPr>
+        <w:ind w:left="6161" w:hanging="360"/>
+      </w:pPr>
+      <w:rPr>
+        <w:rFonts w:ascii="Wingdings" w:hAnsi="Wingdings" w:hint="default"/>
+      </w:rPr>
+    </w:lvl>
+    <w:lvl w:ilvl="6" w:tplc="38090001" w:tentative="1">
+      <w:start w:val="1"/>
+      <w:numFmt w:val="bullet"/>
+      <w:lvlText w:val=""/>
+      <w:lvlJc w:val="left"/>
+      <w:pPr>
+        <w:ind w:left="6881" w:hanging="360"/>
+      </w:pPr>
+      <w:rPr>
+        <w:rFonts w:ascii="Symbol" w:hAnsi="Symbol" w:hint="default"/>
+      </w:rPr>
+    </w:lvl>
+    <w:lvl w:ilvl="7" w:tplc="38090003" w:tentative="1">
+      <w:start w:val="1"/>
+      <w:numFmt w:val="bullet"/>
+      <w:lvlText w:val="o"/>
+      <w:lvlJc w:val="left"/>
+      <w:pPr>
+        <w:ind w:left="7601" w:hanging="360"/>
+      </w:pPr>
+      <w:rPr>
+        <w:rFonts w:ascii="Courier New" w:hAnsi="Courier New" w:cs="Courier New" w:hint="default"/>
+      </w:rPr>
+    </w:lvl>
+    <w:lvl w:ilvl="8" w:tplc="38090005" w:tentative="1">
+      <w:start w:val="1"/>
+      <w:numFmt w:val="bullet"/>
+      <w:lvlText w:val=""/>
+      <w:lvlJc w:val="left"/>
+      <w:pPr>
+        <w:ind w:left="8321" w:hanging="360"/>
+      </w:pPr>
+      <w:rPr>
+        <w:rFonts w:ascii="Wingdings" w:hAnsi="Wingdings" w:hint="default"/>
+      </w:rPr>
+    </w:lvl>
+  </w:abstractNum>
+  <w:abstractNum w:abstractNumId="8" w15:restartNumberingAfterBreak="0">
     <w:nsid w:val="737D5B28"/>
     <w:multiLevelType w:val="hybridMultilevel"/>
     <w:tmpl w:val="9BDE0816"/>
@@ -1855,7 +3324,120 @@
       </w:rPr>
     </w:lvl>
   </w:abstractNum>
-  <w:abstractNum w:abstractNumId="5" w15:restartNumberingAfterBreak="0">
+  <w:abstractNum w:abstractNumId="9" w15:restartNumberingAfterBreak="0">
+    <w:nsid w:val="792D0F35"/>
+    <w:multiLevelType w:val="hybridMultilevel"/>
+    <w:tmpl w:val="397E0A44"/>
+    <w:lvl w:ilvl="0" w:tplc="38090001">
+      <w:start w:val="1"/>
+      <w:numFmt w:val="bullet"/>
+      <w:lvlText w:val=""/>
+      <w:lvlJc w:val="left"/>
+      <w:pPr>
+        <w:ind w:left="720" w:hanging="360"/>
+      </w:pPr>
+      <w:rPr>
+        <w:rFonts w:ascii="Symbol" w:hAnsi="Symbol" w:hint="default"/>
+      </w:rPr>
+    </w:lvl>
+    <w:lvl w:ilvl="1" w:tplc="38090003" w:tentative="1">
+      <w:start w:val="1"/>
+      <w:numFmt w:val="bullet"/>
+      <w:lvlText w:val="o"/>
+      <w:lvlJc w:val="left"/>
+      <w:pPr>
+        <w:ind w:left="1440" w:hanging="360"/>
+      </w:pPr>
+      <w:rPr>
+        <w:rFonts w:ascii="Courier New" w:hAnsi="Courier New" w:cs="Courier New" w:hint="default"/>
+      </w:rPr>
+    </w:lvl>
+    <w:lvl w:ilvl="2" w:tplc="38090005" w:tentative="1">
+      <w:start w:val="1"/>
+      <w:numFmt w:val="bullet"/>
+      <w:lvlText w:val=""/>
+      <w:lvlJc w:val="left"/>
+      <w:pPr>
+        <w:ind w:left="2160" w:hanging="360"/>
+      </w:pPr>
+      <w:rPr>
+        <w:rFonts w:ascii="Wingdings" w:hAnsi="Wingdings" w:hint="default"/>
+      </w:rPr>
+    </w:lvl>
+    <w:lvl w:ilvl="3" w:tplc="38090001" w:tentative="1">
+      <w:start w:val="1"/>
+      <w:numFmt w:val="bullet"/>
+      <w:lvlText w:val=""/>
+      <w:lvlJc w:val="left"/>
+      <w:pPr>
+        <w:ind w:left="2880" w:hanging="360"/>
+      </w:pPr>
+      <w:rPr>
+        <w:rFonts w:ascii="Symbol" w:hAnsi="Symbol" w:hint="default"/>
+      </w:rPr>
+    </w:lvl>
+    <w:lvl w:ilvl="4" w:tplc="38090003" w:tentative="1">
+      <w:start w:val="1"/>
+      <w:numFmt w:val="bullet"/>
+      <w:lvlText w:val="o"/>
+      <w:lvlJc w:val="left"/>
+      <w:pPr>
+        <w:ind w:left="3600" w:hanging="360"/>
+      </w:pPr>
+      <w:rPr>
+        <w:rFonts w:ascii="Courier New" w:hAnsi="Courier New" w:cs="Courier New" w:hint="default"/>
+      </w:rPr>
+    </w:lvl>
+    <w:lvl w:ilvl="5" w:tplc="38090005" w:tentative="1">
+      <w:start w:val="1"/>
+      <w:numFmt w:val="bullet"/>
+      <w:lvlText w:val=""/>
+      <w:lvlJc w:val="left"/>
+      <w:pPr>
+        <w:ind w:left="4320" w:hanging="360"/>
+      </w:pPr>
+      <w:rPr>
+        <w:rFonts w:ascii="Wingdings" w:hAnsi="Wingdings" w:hint="default"/>
+      </w:rPr>
+    </w:lvl>
+    <w:lvl w:ilvl="6" w:tplc="38090001" w:tentative="1">
+      <w:start w:val="1"/>
+      <w:numFmt w:val="bullet"/>
+      <w:lvlText w:val=""/>
+      <w:lvlJc w:val="left"/>
+      <w:pPr>
+        <w:ind w:left="5040" w:hanging="360"/>
+      </w:pPr>
+      <w:rPr>
+        <w:rFonts w:ascii="Symbol" w:hAnsi="Symbol" w:hint="default"/>
+      </w:rPr>
+    </w:lvl>
+    <w:lvl w:ilvl="7" w:tplc="38090003" w:tentative="1">
+      <w:start w:val="1"/>
+      <w:numFmt w:val="bullet"/>
+      <w:lvlText w:val="o"/>
+      <w:lvlJc w:val="left"/>
+      <w:pPr>
+        <w:ind w:left="5760" w:hanging="360"/>
+      </w:pPr>
+      <w:rPr>
+        <w:rFonts w:ascii="Courier New" w:hAnsi="Courier New" w:cs="Courier New" w:hint="default"/>
+      </w:rPr>
+    </w:lvl>
+    <w:lvl w:ilvl="8" w:tplc="38090005" w:tentative="1">
+      <w:start w:val="1"/>
+      <w:numFmt w:val="bullet"/>
+      <w:lvlText w:val=""/>
+      <w:lvlJc w:val="left"/>
+      <w:pPr>
+        <w:ind w:left="6480" w:hanging="360"/>
+      </w:pPr>
+      <w:rPr>
+        <w:rFonts w:ascii="Wingdings" w:hAnsi="Wingdings" w:hint="default"/>
+      </w:rPr>
+    </w:lvl>
+  </w:abstractNum>
+  <w:abstractNum w:abstractNumId="10" w15:restartNumberingAfterBreak="0">
     <w:nsid w:val="7E4C780D"/>
     <w:multiLevelType w:val="hybridMultilevel"/>
     <w:tmpl w:val="396E83A8"/>
@@ -1971,19 +3553,34 @@
     <w:abstractNumId w:val="2"/>
   </w:num>
   <w:num w:numId="2" w16cid:durableId="1021056434">
-    <w:abstractNumId w:val="5"/>
+    <w:abstractNumId w:val="10"/>
   </w:num>
   <w:num w:numId="3" w16cid:durableId="1162549437">
     <w:abstractNumId w:val="0"/>
   </w:num>
   <w:num w:numId="4" w16cid:durableId="2125684793">
-    <w:abstractNumId w:val="3"/>
+    <w:abstractNumId w:val="6"/>
   </w:num>
   <w:num w:numId="5" w16cid:durableId="1223562373">
-    <w:abstractNumId w:val="4"/>
+    <w:abstractNumId w:val="8"/>
   </w:num>
   <w:num w:numId="6" w16cid:durableId="596907056">
     <w:abstractNumId w:val="1"/>
+  </w:num>
+  <w:num w:numId="7" w16cid:durableId="1378630083">
+    <w:abstractNumId w:val="4"/>
+  </w:num>
+  <w:num w:numId="8" w16cid:durableId="1041594987">
+    <w:abstractNumId w:val="3"/>
+  </w:num>
+  <w:num w:numId="9" w16cid:durableId="601763255">
+    <w:abstractNumId w:val="9"/>
+  </w:num>
+  <w:num w:numId="10" w16cid:durableId="1466241316">
+    <w:abstractNumId w:val="5"/>
+  </w:num>
+  <w:num w:numId="11" w16cid:durableId="750195791">
+    <w:abstractNumId w:val="7"/>
   </w:num>
 </w:numbering>
 </file>

</xml_diff>